<commit_message>
Qdc e Documentazione agg
</commit_message>
<xml_diff>
--- a/1_QdC/QdC_Slime_And_Guns_Sofia_Niederhauser_Lukas_Moro_Huynh_Anh_Nguyen_Alexander_Mascaro.docx
+++ b/1_QdC/QdC_Slime_And_Guns_Sofia_Niederhauser_Lukas_Moro_Huynh_Anh_Nguyen_Alexander_Mascaro.docx
@@ -5267,6 +5267,15 @@
           <w:lang w:val="it-IT"/>
         </w:rPr>
       </w:pPr>
+      <w:r>
+        <w:rPr>
+          <w:rFonts w:asciiTheme="minorHAnsi" w:hAnsiTheme="minorHAnsi" w:cstheme="minorHAnsi"/>
+          <w:i/>
+          <w:iCs/>
+          <w:lang w:val="it-IT"/>
+        </w:rPr>
+        <w:t>161 Concezione, Design (programmazione)</w:t>
+      </w:r>
     </w:p>
     <w:p>
       <w:pPr>
@@ -5284,6 +5293,15 @@
           <w:lang w:val="it-IT"/>
         </w:rPr>
       </w:pPr>
+      <w:r>
+        <w:rPr>
+          <w:rFonts w:asciiTheme="minorHAnsi" w:hAnsiTheme="minorHAnsi" w:cstheme="minorHAnsi"/>
+          <w:i/>
+          <w:iCs/>
+          <w:lang w:val="it-IT"/>
+        </w:rPr>
+        <w:t>162 Progettazione - Architettura del programma</w:t>
+      </w:r>
     </w:p>
     <w:p>
       <w:pPr>
@@ -5301,6 +5319,15 @@
           <w:lang w:val="it-IT"/>
         </w:rPr>
       </w:pPr>
+      <w:r>
+        <w:rPr>
+          <w:rFonts w:asciiTheme="minorHAnsi" w:hAnsiTheme="minorHAnsi" w:cstheme="minorHAnsi"/>
+          <w:i/>
+          <w:iCs/>
+          <w:lang w:val="it-IT"/>
+        </w:rPr>
+        <w:t>164 Codifica: Gestione degli errori</w:t>
+      </w:r>
     </w:p>
     <w:p>
       <w:pPr>
@@ -5318,6 +5345,15 @@
           <w:lang w:val="it-IT"/>
         </w:rPr>
       </w:pPr>
+      <w:r>
+        <w:rPr>
+          <w:rFonts w:asciiTheme="minorHAnsi" w:hAnsiTheme="minorHAnsi" w:cstheme="minorHAnsi"/>
+          <w:i/>
+          <w:iCs/>
+          <w:lang w:val="it-IT"/>
+        </w:rPr>
+        <w:t>166 Stile di codifica; Leggibilità del codice</w:t>
+      </w:r>
     </w:p>
     <w:p>
       <w:pPr>
@@ -5335,6 +5371,15 @@
           <w:lang w:val="it-IT"/>
         </w:rPr>
       </w:pPr>
+      <w:r>
+        <w:rPr>
+          <w:rFonts w:asciiTheme="minorHAnsi" w:hAnsiTheme="minorHAnsi" w:cstheme="minorHAnsi"/>
+          <w:i/>
+          <w:iCs/>
+          <w:lang w:val="it-IT"/>
+        </w:rPr>
+        <w:t>167 Stile di codifica - Documentazione</w:t>
+      </w:r>
     </w:p>
     <w:p>
       <w:pPr>
@@ -5352,6 +5397,33 @@
           <w:lang w:val="it-IT"/>
         </w:rPr>
       </w:pPr>
+      <w:r>
+        <w:rPr>
+          <w:rFonts w:asciiTheme="minorHAnsi" w:hAnsiTheme="minorHAnsi" w:cstheme="minorHAnsi"/>
+          <w:i/>
+          <w:iCs/>
+          <w:lang w:val="it-IT"/>
+        </w:rPr>
+        <w:t xml:space="preserve">114 Utilizzo di </w:t>
+      </w:r>
+      <w:r>
+        <w:rPr>
+          <w:rFonts w:asciiTheme="minorHAnsi" w:hAnsiTheme="minorHAnsi" w:cstheme="minorHAnsi"/>
+          <w:i/>
+          <w:iCs/>
+          <w:lang w:val="it-IT"/>
+        </w:rPr>
+        <w:t>diagrammi</w:t>
+      </w:r>
+      <w:r>
+        <w:rPr>
+          <w:rFonts w:asciiTheme="minorHAnsi" w:hAnsiTheme="minorHAnsi" w:cstheme="minorHAnsi"/>
+          <w:i/>
+          <w:iCs/>
+          <w:lang w:val="it-IT"/>
+        </w:rPr>
+        <w:t xml:space="preserve"> di flusso</w:t>
+      </w:r>
     </w:p>
     <w:p>
       <w:pPr>
@@ -5369,6 +5441,33 @@
           <w:lang w:val="it-IT"/>
         </w:rPr>
       </w:pPr>
+      <w:r>
+        <w:rPr>
+          <w:rFonts w:asciiTheme="minorHAnsi" w:hAnsiTheme="minorHAnsi" w:cstheme="minorHAnsi"/>
+          <w:i/>
+          <w:iCs/>
+          <w:lang w:val="it-IT"/>
+        </w:rPr>
+        <w:t>125</w:t>
+      </w:r>
+      <w:r>
+        <w:rPr>
+          <w:rFonts w:asciiTheme="minorHAnsi" w:hAnsiTheme="minorHAnsi" w:cstheme="minorHAnsi"/>
+          <w:i/>
+          <w:iCs/>
+          <w:lang w:val="it-IT"/>
+        </w:rPr>
+        <w:t xml:space="preserve"> </w:t>
+      </w:r>
+      <w:r>
+        <w:rPr>
+          <w:rFonts w:asciiTheme="minorHAnsi" w:hAnsiTheme="minorHAnsi" w:cstheme="minorHAnsi"/>
+          <w:i/>
+          <w:iCs/>
+          <w:lang w:val="it-IT"/>
+        </w:rPr>
+        <w:t>Organizzazione del programma</w:t>
+      </w:r>
     </w:p>
     <w:p>
       <w:pPr>
@@ -8994,7 +9093,6 @@
   <w:style w:type="character" w:default="1" w:styleId="Carpredefinitoparagrafo">
     <w:name w:val="Default Paragraph Font"/>
     <w:uiPriority w:val="1"/>
-    <w:semiHidden/>
     <w:unhideWhenUsed/>
   </w:style>
   <w:style w:type="table" w:default="1" w:styleId="Tabellanormale">

</xml_diff>